<commit_message>
Commit after a small change in File Commanf line Window and Git
</commit_message>
<xml_diff>
--- a/Command Line Windows and Git.docx
+++ b/Command Line Windows and Git.docx
@@ -13,13 +13,8 @@
         <w:t>Command Line Windows</w:t>
       </w:r>
       <w:r>
-        <w:t xml:space="preserve"> and Git/</w:t>
-      </w:r>
-      <w:proofErr w:type="spellStart"/>
-      <w:r>
-        <w:t>Github</w:t>
-      </w:r>
-      <w:proofErr w:type="spellEnd"/>
+        <w:t xml:space="preserve"> and Git/Github</w:t>
+      </w:r>
     </w:p>
     <w:p/>
     <w:p>
@@ -260,13 +255,8 @@
     <w:p/>
     <w:p>
       <w:r>
-        <w:t xml:space="preserve">git </w:t>
-      </w:r>
-      <w:proofErr w:type="spellStart"/>
-      <w:r>
-        <w:t>init</w:t>
-      </w:r>
-      <w:proofErr w:type="spellEnd"/>
+        <w:t>git init</w:t>
+      </w:r>
     </w:p>
     <w:p>
       <w:r>
@@ -358,13 +348,8 @@
         </w:drawing>
       </w:r>
       <w:r>
-        <w:t xml:space="preserve">git </w:t>
-      </w:r>
-      <w:proofErr w:type="gramStart"/>
-      <w:r>
-        <w:t>add .</w:t>
-      </w:r>
-      <w:proofErr w:type="gramEnd"/>
+        <w:t>git add .</w:t>
+      </w:r>
     </w:p>
     <w:p>
       <w:r>
@@ -577,7 +562,19 @@
         <w:rPr>
           <w:noProof/>
         </w:rPr>
-        <w:t>Linking our document to one creted by github</w:t>
+        <w:t>Linking our document to one cre</w:t>
+      </w:r>
+      <w:r>
+        <w:rPr>
+          <w:noProof/>
+        </w:rPr>
+        <w:t>a</w:t>
+      </w:r>
+      <w:r>
+        <w:rPr>
+          <w:noProof/>
+        </w:rPr>
+        <w:t>ted by github</w:t>
       </w:r>
     </w:p>
     <w:p>

</xml_diff>